<commit_message>
Add attributions for Roman
</commit_message>
<xml_diff>
--- a/units/11/lessons/3/resources/petascale-lesson-11.3-exercises.docx
+++ b/units/11/lessons/3/resources/petascale-lesson-11.3-exercises.docx
@@ -86,7 +86,7 @@
           <w:sz w:val="32"/>
           <w:szCs w:val="32"/>
         </w:rPr>
-        <w:t xml:space="preserve">Lesson </w:t>
+        <w:t>Lesson 3</w:t>
       </w:r>
       <w:r>
         <w:rPr>
@@ -95,7 +95,7 @@
           <w:sz w:val="32"/>
           <w:szCs w:val="32"/>
         </w:rPr>
-        <w:t>3</w:t>
+        <w:t xml:space="preserve">: </w:t>
       </w:r>
       <w:r>
         <w:rPr>
@@ -104,15 +104,6 @@
           <w:sz w:val="32"/>
           <w:szCs w:val="32"/>
         </w:rPr>
-        <w:t xml:space="preserve">: </w:t>
-      </w:r>
-      <w:r>
-        <w:rPr>
-          <w:rFonts w:ascii="Times New Roman" w:eastAsia="Times New Roman" w:hAnsi="Times New Roman" w:cs="Times New Roman"/>
-          <w:b/>
-          <w:sz w:val="32"/>
-          <w:szCs w:val="32"/>
-        </w:rPr>
         <w:t>Fluid Hydrodynamics</w:t>
       </w:r>
     </w:p>
@@ -164,7 +155,7 @@
           <w:sz w:val="24"/>
           <w:szCs w:val="24"/>
         </w:rPr>
-        <w:t xml:space="preserve">é </w:t>
+        <w:t xml:space="preserve">é and Roman Voronov </w:t>
       </w:r>
       <w:r>
         <w:rPr>
@@ -185,6 +176,8 @@
           <w:szCs w:val="24"/>
         </w:rPr>
       </w:pPr>
+      <w:bookmarkStart w:id="5" w:name="_GoBack"/>
+      <w:bookmarkEnd w:id="5"/>
     </w:p>
     <w:p>
       <w:pPr>
@@ -431,8 +424,8 @@
       <w:pPr>
         <w:pStyle w:val="Heading3"/>
       </w:pPr>
-      <w:bookmarkStart w:id="5" w:name="_c4ocpgvtcd5j" w:colFirst="0" w:colLast="0"/>
-      <w:bookmarkEnd w:id="5"/>
+      <w:bookmarkStart w:id="6" w:name="_c4ocpgvtcd5j" w:colFirst="0" w:colLast="0"/>
+      <w:bookmarkEnd w:id="6"/>
       <w:r>
         <w:t>11.3.0 Access to a High-Performance Computing Cluster</w:t>
       </w:r>
@@ -445,21 +438,15 @@
         <w:t>lesson</w:t>
       </w:r>
       <w:r>
-        <w:t xml:space="preserve"> can be performed on a desktop machine running any Linux/UNIX platform using open-source compilers and software. That said, supercomputer resources are now available to almost anyone in the U.S. academic/research community. We </w:t>
-      </w:r>
-      <w:r>
-        <w:t xml:space="preserve">encourage you to explore these resources and try to run some of these applications on an HPC cluster. Click on a link to learn about these resources. Your instructor may have an allocation you can use on one or more of these systems. Or you can request an </w:t>
-      </w:r>
-      <w:r>
-        <w:t>XSEDE startup allocation.</w:t>
+        <w:t xml:space="preserve"> can be performed on a desktop machine running any Linux/UNIX platform using open-source compilers and software. That said, supercomputer resources are now available to almost anyone in the U.S. academic/research community. We encourage you to explore these resources and try to run some of these applications on an HPC cluster. Click on a link to learn about these resources. Your instructor may have an allocation you can use on one or more of these systems. Or you can request an XSEDE startup allocation.</w:t>
       </w:r>
     </w:p>
     <w:p>
       <w:pPr>
         <w:pStyle w:val="Heading4"/>
       </w:pPr>
-      <w:bookmarkStart w:id="6" w:name="_ewo4xuiynkbg" w:colFirst="0" w:colLast="0"/>
-      <w:bookmarkEnd w:id="6"/>
+      <w:bookmarkStart w:id="7" w:name="_ewo4xuiynkbg" w:colFirst="0" w:colLast="0"/>
+      <w:bookmarkEnd w:id="7"/>
       <w:r>
         <w:t>Example Resources:</w:t>
       </w:r>
@@ -503,10 +490,7 @@
         </w:numPr>
       </w:pPr>
       <w:r>
-        <w:t>Hardwar</w:t>
-      </w:r>
-      <w:r>
-        <w:t xml:space="preserve">e: </w:t>
+        <w:t xml:space="preserve">Hardware: </w:t>
       </w:r>
       <w:hyperlink r:id="rId11">
         <w:r>
@@ -534,14 +518,7 @@
             <w:color w:val="1155CC"/>
             <w:u w:val="single"/>
           </w:rPr>
-          <w:t>https://bluewaters.ncsa.illinois.edu/do</w:t>
-        </w:r>
-        <w:r>
-          <w:rPr>
-            <w:color w:val="1155CC"/>
-            <w:u w:val="single"/>
-          </w:rPr>
-          <w:t>cumentation</w:t>
+          <w:t>https://bluewaters.ncsa.illinois.edu/documentation</w:t>
         </w:r>
       </w:hyperlink>
     </w:p>
@@ -621,10 +598,7 @@
     </w:p>
     <w:p>
       <w:r>
-        <w:t>Once you have an account on a HPC cluster, you will ne</w:t>
-      </w:r>
-      <w:r>
-        <w:t xml:space="preserve">ed to read through the online documentation to figure how to use </w:t>
+        <w:t xml:space="preserve">Once you have an account on a HPC cluster, you will need to read through the online documentation to figure how to use </w:t>
       </w:r>
       <w:r>
         <w:t>multi-factor</w:t>
@@ -637,8 +611,8 @@
       <w:pPr>
         <w:pStyle w:val="Heading4"/>
       </w:pPr>
-      <w:bookmarkStart w:id="7" w:name="_2jc10w9ch68l" w:colFirst="0" w:colLast="0"/>
-      <w:bookmarkEnd w:id="7"/>
+      <w:bookmarkStart w:id="8" w:name="_2jc10w9ch68l" w:colFirst="0" w:colLast="0"/>
+      <w:bookmarkEnd w:id="8"/>
       <w:r>
         <w:t>Detailed Examples:</w:t>
       </w:r>
@@ -687,21 +661,15 @@
       <w:pPr>
         <w:pStyle w:val="Heading3"/>
       </w:pPr>
-      <w:bookmarkStart w:id="8" w:name="_okp2q1t2es7m" w:colFirst="0" w:colLast="0"/>
-      <w:bookmarkEnd w:id="8"/>
+      <w:bookmarkStart w:id="9" w:name="_okp2q1t2es7m" w:colFirst="0" w:colLast="0"/>
+      <w:bookmarkEnd w:id="9"/>
       <w:r>
         <w:t>11.3.1 Download and Install PLUTO</w:t>
       </w:r>
     </w:p>
     <w:p>
       <w:r>
-        <w:t>You may complete this activity on a local Linux machine, or on a remote server. For the installation on a remote cluster, use your login node. In this example, we use Blue Waters. This will work on XSEDE systems</w:t>
-      </w:r>
-      <w:r>
-        <w:t>, and</w:t>
-      </w:r>
-      <w:r>
-        <w:t xml:space="preserve"> many other HPC systems. Substitute username for your Blue Waters account name. You will need DUO authentication.</w:t>
+        <w:t>You may complete this activity on a local Linux machine, or on a remote server. For the installation on a remote cluster, use your login node. In this example, we use Blue Waters. This will work on XSEDE systems, and many other HPC systems. Substitute username for your Blue Waters account name. You will need DUO authentication.</w:t>
       </w:r>
     </w:p>
     <w:p/>
@@ -781,10 +749,7 @@
     <w:p/>
     <w:p>
       <w:r>
-        <w:t>The default shell on Blue Waters and XSEDE is bash. You will need to add an environment variable to use PLUTO. You will need to edit text files. Blu</w:t>
-      </w:r>
-      <w:r>
-        <w:t>e Waters has the following text editors: vi (vim), nano and emacs. Learn one. Many programmers use vi and nano. In place of vi in the instructions, substitute your favorite editor.</w:t>
+        <w:t>The default shell on Blue Waters and XSEDE is bash. You will need to add an environment variable to use PLUTO. You will need to edit text files. Blue Waters has the following text editors: vi (vim), nano and emacs. Learn one. Many programmers use vi and nano. In place of vi in the instructions, substitute your favorite editor.</w:t>
       </w:r>
     </w:p>
     <w:p/>
@@ -891,13 +856,10 @@
       <w:pPr>
         <w:pStyle w:val="Heading3"/>
       </w:pPr>
-      <w:bookmarkStart w:id="9" w:name="_nyinvhrgy8na" w:colFirst="0" w:colLast="0"/>
-      <w:bookmarkEnd w:id="9"/>
-      <w:r>
-        <w:t>11.3.1 Run a PLUTO Test P</w:t>
-      </w:r>
-      <w:r>
-        <w:t>roblem</w:t>
+      <w:bookmarkStart w:id="10" w:name="_nyinvhrgy8na" w:colFirst="0" w:colLast="0"/>
+      <w:bookmarkEnd w:id="10"/>
+      <w:r>
+        <w:t>11.3.1 Run a PLUTO Test Problem</w:t>
       </w:r>
     </w:p>
     <w:p>
@@ -1001,10 +963,7 @@
         <w:t>Linux.gcc.defs</w:t>
       </w:r>
       <w:r>
-        <w:t>, and enter. This will create a makefile. Make will compile th</w:t>
-      </w:r>
-      <w:r>
-        <w:t>e code for this test problem. We will run the pluto executable on the login node. Later we will run the test code with MPI on the compute nodes.</w:t>
+        <w:t>, and enter. This will create a makefile. Make will compile the code for this test problem. We will run the pluto executable on the login node. Later we will run the test code with MPI on the compute nodes.</w:t>
       </w:r>
     </w:p>
     <w:p/>
@@ -1026,10 +985,7 @@
     <w:p/>
     <w:p>
       <w:r>
-        <w:t>If the compilation worked (no errors, warnings are ok), it will produce a bunch of o</w:t>
-      </w:r>
-      <w:r>
-        <w:t>bject .o files, and an executable pluto. You may delete .o files. Run pluto.</w:t>
+        <w:t>If the compilation worked (no errors, warnings are ok), it will produce a bunch of object .o files, and an executable pluto. You may delete .o files. Run pluto.</w:t>
       </w:r>
     </w:p>
     <w:p/>
@@ -1359,14 +1315,7 @@
           <w:rFonts w:ascii="Courier New" w:eastAsia="Courier New" w:hAnsi="Courier New" w:cs="Courier New"/>
           <w:shd w:val="clear" w:color="auto" w:fill="E4EDF6"/>
         </w:rPr>
-        <w:t>username@h2ologi</w:t>
-      </w:r>
-      <w:r>
-        <w:rPr>
-          <w:rFonts w:ascii="Courier New" w:eastAsia="Courier New" w:hAnsi="Courier New" w:cs="Courier New"/>
-          <w:shd w:val="clear" w:color="auto" w:fill="E4EDF6"/>
-        </w:rPr>
-        <w:t>n2: make</w:t>
+        <w:t>username@h2ologin2: make</w:t>
       </w:r>
     </w:p>
     <w:p>
@@ -1445,8 +1394,8 @@
       <w:pPr>
         <w:pStyle w:val="Heading3"/>
       </w:pPr>
-      <w:bookmarkStart w:id="10" w:name="_9zbfqw5a63u2" w:colFirst="0" w:colLast="0"/>
-      <w:bookmarkEnd w:id="10"/>
+      <w:bookmarkStart w:id="11" w:name="_9zbfqw5a63u2" w:colFirst="0" w:colLast="0"/>
+      <w:bookmarkEnd w:id="11"/>
       <w:r>
         <w:t>11.3.2 Compile PLUTO with MPI</w:t>
       </w:r>
@@ -1460,18 +1409,15 @@
       <w:pPr>
         <w:pStyle w:val="Heading4"/>
       </w:pPr>
-      <w:bookmarkStart w:id="11" w:name="_9rdjx9c7orar" w:colFirst="0" w:colLast="0"/>
-      <w:bookmarkEnd w:id="11"/>
+      <w:bookmarkStart w:id="12" w:name="_9rdjx9c7orar" w:colFirst="0" w:colLast="0"/>
+      <w:bookmarkEnd w:id="12"/>
       <w:r>
         <w:t>11.3.2.1 MPI on Blue Waters</w:t>
       </w:r>
     </w:p>
     <w:p>
       <w:r>
-        <w:t>On Blue Waters, there is a general purp</w:t>
-      </w:r>
-      <w:r>
-        <w:t>ose wrapper code to compile serial and parallel code using a variety of compilers: Cray, GNU, PGI and Intel. If you are using Blue Waters, then complete this section. First we need to tell PLUTO how to compile MPI code.</w:t>
+        <w:t>On Blue Waters, there is a general purpose wrapper code to compile serial and parallel code using a variety of compilers: Cray, GNU, PGI and Intel. If you are using Blue Waters, then complete this section. First we need to tell PLUTO how to compile MPI code.</w:t>
       </w:r>
     </w:p>
     <w:p/>
@@ -1558,14 +1504,7 @@
           <w:rFonts w:ascii="Courier New" w:eastAsia="Courier New" w:hAnsi="Courier New" w:cs="Courier New"/>
           <w:shd w:val="clear" w:color="auto" w:fill="F9F9F9"/>
         </w:rPr>
-        <w:t>#     Configuration file for mpicc (pa</w:t>
-      </w:r>
-      <w:r>
-        <w:rPr>
-          <w:rFonts w:ascii="Courier New" w:eastAsia="Courier New" w:hAnsi="Courier New" w:cs="Courier New"/>
-          <w:shd w:val="clear" w:color="auto" w:fill="F9F9F9"/>
-        </w:rPr>
-        <w:t>rallel)</w:t>
+        <w:t>#     Configuration file for mpicc (parallel)</w:t>
       </w:r>
     </w:p>
     <w:p>
@@ -1876,18 +1815,15 @@
       <w:pPr>
         <w:pStyle w:val="Heading4"/>
       </w:pPr>
-      <w:bookmarkStart w:id="12" w:name="_spmqghjrpj1r" w:colFirst="0" w:colLast="0"/>
-      <w:bookmarkEnd w:id="12"/>
+      <w:bookmarkStart w:id="13" w:name="_spmqghjrpj1r" w:colFirst="0" w:colLast="0"/>
+      <w:bookmarkEnd w:id="13"/>
       <w:r>
         <w:t>11.3.2.2 mpicc</w:t>
       </w:r>
     </w:p>
     <w:p>
       <w:r>
-        <w:t>M</w:t>
-      </w:r>
-      <w:r>
-        <w:t xml:space="preserve">any clusters like Stampede 2 use mpicc to compile MPI code. </w:t>
+        <w:t xml:space="preserve">Many clusters like Stampede 2 use mpicc to compile MPI code. </w:t>
       </w:r>
     </w:p>
     <w:p>
@@ -1949,10 +1885,7 @@
     </w:p>
     <w:p>
       <w:r>
-        <w:t xml:space="preserve">Then you will need to load an MPI compiler. This </w:t>
-      </w:r>
-      <w:r>
-        <w:t>is often done using the module command.</w:t>
+        <w:t>Then you will need to load an MPI compiler. This is often done using the module command.</w:t>
       </w:r>
     </w:p>
     <w:p>
@@ -2015,10 +1948,7 @@
         <w:t>$</w:t>
       </w:r>
       <w:r>
-        <w:t>PL</w:t>
-      </w:r>
-      <w:r>
-        <w:t>UTO</w:t>
+        <w:t>PLUTO</w:t>
       </w:r>
       <w:r>
         <w:t>_DIR</w:t>
@@ -2166,8 +2096,8 @@
       <w:pPr>
         <w:pStyle w:val="Heading3"/>
       </w:pPr>
-      <w:bookmarkStart w:id="13" w:name="_2wzkowutmzmc" w:colFirst="0" w:colLast="0"/>
-      <w:bookmarkEnd w:id="13"/>
+      <w:bookmarkStart w:id="14" w:name="_2wzkowutmzmc" w:colFirst="0" w:colLast="0"/>
+      <w:bookmarkEnd w:id="14"/>
       <w:r>
         <w:lastRenderedPageBreak/>
         <w:t>11.</w:t>
@@ -2176,26 +2106,20 @@
         <w:t>3.</w:t>
       </w:r>
       <w:r>
-        <w:t>4 Run PLUTO w</w:t>
-      </w:r>
-      <w:r>
-        <w:t>ith MPI on compute nodes</w:t>
-      </w:r>
-    </w:p>
-    <w:p>
-      <w:r>
-        <w:t>Each cluster has its own way of scheduling and managing jobs on the compute nodes. There are two widely used workload managers: Slurm and the Portable Batch System (PBS). Both are functionally similar and easy to use. Blue Waters u</w:t>
-      </w:r>
-      <w:r>
-        <w:t>ses PBS. Stampede2 for example uses Slurm.</w:t>
+        <w:t>4 Run PLUTO with MPI on compute nodes</w:t>
+      </w:r>
+    </w:p>
+    <w:p>
+      <w:r>
+        <w:t>Each cluster has its own way of scheduling and managing jobs on the compute nodes. There are two widely used workload managers: Slurm and the Portable Batch System (PBS). Both are functionally similar and easy to use. Blue Waters uses PBS. Stampede2 for example uses Slurm.</w:t>
       </w:r>
     </w:p>
     <w:p>
       <w:pPr>
         <w:pStyle w:val="Heading4"/>
       </w:pPr>
-      <w:bookmarkStart w:id="14" w:name="_xid57ripg9kz" w:colFirst="0" w:colLast="0"/>
-      <w:bookmarkEnd w:id="14"/>
+      <w:bookmarkStart w:id="15" w:name="_xid57ripg9kz" w:colFirst="0" w:colLast="0"/>
+      <w:bookmarkEnd w:id="15"/>
       <w:r>
         <w:t>11.</w:t>
       </w:r>
@@ -2226,10 +2150,7 @@
         <w:t>aprun</w:t>
       </w:r>
       <w:r>
-        <w:t>. On other systems, the command</w:t>
-      </w:r>
-      <w:r>
-        <w:t xml:space="preserve"> is called </w:t>
+        <w:t xml:space="preserve">. On other systems, the command is called </w:t>
       </w:r>
       <w:r>
         <w:rPr>
@@ -2247,10 +2168,7 @@
         <w:t>qsub</w:t>
       </w:r>
       <w:r>
-        <w:t xml:space="preserve"> script to setup and run your job. Find out how many physical cores exist on each node on your cluster. On Blue Waters, each node contains two sockets (CPUs) and each sock</w:t>
-      </w:r>
-      <w:r>
-        <w:t>et has 16 physical cores. So</w:t>
+        <w:t xml:space="preserve"> script to setup and run your job. Find out how many physical cores exist on each node on your cluster. On Blue Waters, each node contains two sockets (CPUs) and each socket has 16 physical cores. So</w:t>
       </w:r>
       <w:r>
         <w:rPr>
@@ -2402,16 +2320,7 @@
           <w:color w:val="FF0000"/>
           <w:shd w:val="clear" w:color="auto" w:fill="F9F9F9"/>
         </w:rPr>
-        <w:t>aprun -</w:t>
-      </w:r>
-      <w:r>
-        <w:rPr>
-          <w:rFonts w:ascii="Courier New" w:eastAsia="Courier New" w:hAnsi="Courier New" w:cs="Courier New"/>
-          <w:b/>
-          <w:color w:val="FF0000"/>
-          <w:shd w:val="clear" w:color="auto" w:fill="F9F9F9"/>
-        </w:rPr>
-        <w:t>n 32 ./pluto</w:t>
+        <w:t>aprun -n 32 ./pluto</w:t>
       </w:r>
     </w:p>
     <w:p>
@@ -2478,15 +2387,10 @@
       <w:pPr>
         <w:pStyle w:val="Heading4"/>
       </w:pPr>
-      <w:bookmarkStart w:id="15" w:name="_78rqe0gjl0ym" w:colFirst="0" w:colLast="0"/>
-      <w:bookmarkEnd w:id="15"/>
-      <w:r>
-        <w:t>11.3.</w:t>
-      </w:r>
-      <w:bookmarkStart w:id="16" w:name="_GoBack"/>
+      <w:bookmarkStart w:id="16" w:name="_78rqe0gjl0ym" w:colFirst="0" w:colLast="0"/>
       <w:bookmarkEnd w:id="16"/>
       <w:r>
-        <w:t>4.2 Submit a job with Slurm</w:t>
+        <w:t>11.3.4.2 Submit a job with Slurm</w:t>
       </w:r>
     </w:p>
     <w:p>
@@ -2523,10 +2427,7 @@
         <w:t>mpirun</w:t>
       </w:r>
       <w:r>
-        <w:t>. Check the user guide on your system. You will crea</w:t>
-      </w:r>
-      <w:r>
-        <w:t xml:space="preserve">te a simple </w:t>
+        <w:t xml:space="preserve">. Check the user guide on your system. You will create a simple </w:t>
       </w:r>
       <w:r>
         <w:rPr>
@@ -2544,10 +2445,7 @@
         <w:t>skx-normal</w:t>
       </w:r>
       <w:r>
-        <w:t xml:space="preserve"> queue), each node has 2 sockets (CPUs), and each socket has 24 processors (cores).</w:t>
-      </w:r>
-      <w:r>
-        <w:t xml:space="preserve"> So, </w:t>
+        <w:t xml:space="preserve"> queue), each node has 2 sockets (CPUs), and each socket has 24 processors (cores). So, </w:t>
       </w:r>
       <w:r>
         <w:rPr>
@@ -2907,10 +2805,7 @@
     </w:p>
     <w:p>
       <w:r>
-        <w:t xml:space="preserve">Congratulations, you have run your first MPI simulation. PLUTO should have created two output .vtk files, and may have created a log file for each </w:t>
-      </w:r>
-      <w:r>
-        <w:t>processor, depending on your system. Look for the .vtk files in the Sod directory (see screenshot below).</w:t>
+        <w:t>Congratulations, you have run your first MPI simulation. PLUTO should have created two output .vtk files, and may have created a log file for each processor, depending on your system. Look for the .vtk files in the Sod directory (see screenshot below).</w:t>
       </w:r>
     </w:p>
     <w:p/>

</xml_diff>